<commit_message>
NỘP BÀI TẬP 04
</commit_message>
<xml_diff>
--- a/Bai_lam_9.docx
+++ b/Bai_lam_9.docx
@@ -2,7 +2,7 @@
 <file path=word/document.xml><?xml version="1.0" encoding="utf-8"?>
 <w:document xmlns:wpc="http://schemas.microsoft.com/office/word/2010/wordprocessingCanvas" xmlns:mc="http://schemas.openxmlformats.org/markup-compatibility/2006" xmlns:o="urn:schemas-microsoft-com:office:office" xmlns:r="http://schemas.openxmlformats.org/officeDocument/2006/relationships" xmlns:m="http://schemas.openxmlformats.org/officeDocument/2006/math" xmlns:v="urn:schemas-microsoft-com:vml" xmlns:wp14="http://schemas.microsoft.com/office/word/2010/wordprocessingDrawing" xmlns:wp="http://schemas.openxmlformats.org/drawingml/2006/wordprocessingDrawing" xmlns:w10="urn:schemas-microsoft-com:office:word" xmlns:w="http://schemas.openxmlformats.org/wordprocessingml/2006/main" xmlns:w14="http://schemas.microsoft.com/office/word/2010/wordml" xmlns:w15="http://schemas.microsoft.com/office/word/2012/wordml" xmlns:wpg="http://schemas.microsoft.com/office/word/2010/wordprocessingGroup" xmlns:wpi="http://schemas.microsoft.com/office/word/2010/wordprocessingInk" xmlns:wne="http://schemas.microsoft.com/office/word/2006/wordml" xmlns:wps="http://schemas.microsoft.com/office/word/2010/wordprocessingShape" xmlns:w16se="http://schemas.microsoft.com/office/word/2015/wordml/symex" xmlns:w16cid="http://schemas.microsoft.com/office/word/2016/wordml/cid" xmlns:w16="http://schemas.microsoft.com/office/word/2018/wordml" xmlns:w16cex="http://schemas.microsoft.com/office/word/2018/wordml/cex" xmlns:w16sdtdh="http://schemas.microsoft.com/office/word/2020/wordml/sdtdatahash" xmlns:w16sdtfl="http://schemas.microsoft.com/office/word/2024/wordml/sdtformatlock" mc:Ignorable="w14 w15 wp14 w16se w16cid w16 w16cex w16sdtdh w16sdtfl">
   <w:body>
-    <w:p xmlns:wp14="http://schemas.microsoft.com/office/word/2010/wordml" wp14:paraId="1C6FDDE0" wp14:textId="7151A014">
+    <w:p>
       <w:pPr>
         <w:pStyle w:val="Heading1"/>
         <w:jc w:val="center"/>
@@ -12,7 +12,7 @@
           <w:noProof w:val="0"/>
           <w:lang w:val="vi-VN"/>
         </w:rPr>
-        <w:t>GIẢI QUYẾT BÀI TOÁN PHỨC TẠP</w:t>
+        <w:t>PHÂN TÍCH VÀ CHỌN CHIẾN LƯỢC KHỞI NGHIỆP</w:t>
       </w:r>
     </w:p>
     <w:p xmlns:wp14="http://schemas.microsoft.com/office/word/2010/wordml" wp14:paraId="788D1459" wp14:textId="5D68EB92">

</xml_diff>